<commit_message>
how do you do fellow kids
</commit_message>
<xml_diff>
--- a/cubic_darts.docx
+++ b/cubic_darts.docx
@@ -1780,15 +1780,7 @@
           <w:sz w:val="24"/>
           <w:szCs w:val="24"/>
         </w:rPr>
-        <w:t xml:space="preserve"> darts</w:t>
-      </w:r>
-      <w:r>
-        <w:rPr>
-          <w:rFonts w:ascii="Times New Roman" w:hAnsi="Times New Roman" w:cs="Times New Roman"/>
-          <w:sz w:val="24"/>
-          <w:szCs w:val="24"/>
-        </w:rPr>
-        <w:t xml:space="preserve"> </w:t>
+        <w:t xml:space="preserve"> darts </w:t>
       </w:r>
       <w:proofErr w:type="spellStart"/>
       <w:r>
@@ -1806,15 +1798,7 @@
           <w:sz w:val="24"/>
           <w:szCs w:val="24"/>
         </w:rPr>
-        <w:t xml:space="preserve"> a ball</w:t>
-      </w:r>
-      <w:r>
-        <w:rPr>
-          <w:rFonts w:ascii="Times New Roman" w:hAnsi="Times New Roman" w:cs="Times New Roman"/>
-          <w:sz w:val="24"/>
-          <w:szCs w:val="24"/>
-        </w:rPr>
-        <w:t xml:space="preserve"> and </w:t>
+        <w:t xml:space="preserve"> a ball and </w:t>
       </w:r>
       <w:proofErr w:type="spellStart"/>
       <w:r>
@@ -5010,15 +4994,7 @@
           <w:sz w:val="24"/>
           <w:szCs w:val="24"/>
         </w:rPr>
-        <w:t>v</w:t>
-      </w:r>
-      <w:r>
-        <w:rPr>
-          <w:rFonts w:ascii="Times New Roman" w:hAnsi="Times New Roman" w:cs="Times New Roman"/>
-          <w:sz w:val="24"/>
-          <w:szCs w:val="24"/>
-        </w:rPr>
-        <w:t>isual</w:t>
+        <w:t>visual</w:t>
       </w:r>
       <w:proofErr w:type="spellEnd"/>
       <w:r>
@@ -5781,15 +5757,7 @@
           <w:sz w:val="24"/>
           <w:szCs w:val="24"/>
         </w:rPr>
-        <w:t>(</w:t>
-      </w:r>
-      <w:r>
-        <w:rPr>
-          <w:rFonts w:ascii="Times New Roman" w:hAnsi="Times New Roman" w:cs="Times New Roman"/>
-          <w:sz w:val="24"/>
-          <w:szCs w:val="24"/>
-        </w:rPr>
-        <w:t xml:space="preserve">The </w:t>
+        <w:t xml:space="preserve">(The </w:t>
       </w:r>
       <w:proofErr w:type="spellStart"/>
       <w:r>
@@ -7232,6 +7200,184 @@
           <w:szCs w:val="24"/>
         </w:rPr>
         <w:t>.</w:t>
+      </w:r>
+    </w:p>
+    <w:p>
+      <w:pPr>
+        <w:rPr>
+          <w:rFonts w:ascii="Times New Roman" w:hAnsi="Times New Roman" w:cs="Times New Roman"/>
+          <w:sz w:val="24"/>
+          <w:szCs w:val="24"/>
+        </w:rPr>
+      </w:pPr>
+      <w:r>
+        <w:rPr>
+          <w:rFonts w:ascii="Times New Roman" w:hAnsi="Times New Roman" w:cs="Times New Roman"/>
+          <w:sz w:val="24"/>
+          <w:szCs w:val="24"/>
+        </w:rPr>
+        <w:drawing>
+          <wp:anchor distT="0" distB="0" distL="114300" distR="114300" simplePos="0" relativeHeight="251659264" behindDoc="0" locked="0" layoutInCell="1" allowOverlap="1" wp14:anchorId="555F1823" wp14:editId="09D37BA6">
+            <wp:simplePos x="0" y="0"/>
+            <wp:positionH relativeFrom="margin">
+              <wp:posOffset>-635</wp:posOffset>
+            </wp:positionH>
+            <wp:positionV relativeFrom="paragraph">
+              <wp:posOffset>406400</wp:posOffset>
+            </wp:positionV>
+            <wp:extent cx="3021965" cy="2167255"/>
+            <wp:effectExtent l="0" t="0" r="6985" b="4445"/>
+            <wp:wrapTopAndBottom/>
+            <wp:docPr id="16" name="Kép 15" descr="A képen képernyőkép, diagram, tervezés látható&#10;&#10;Automatikusan generált leírás">
+              <a:extLst xmlns:a="http://schemas.openxmlformats.org/drawingml/2006/main">
+                <a:ext uri="{FF2B5EF4-FFF2-40B4-BE49-F238E27FC236}">
+                  <a16:creationId xmlns:a16="http://schemas.microsoft.com/office/drawing/2014/main" id="{237A36E9-D3CE-8D51-3468-BB60F60B4C65}"/>
+                </a:ext>
+              </a:extLst>
+            </wp:docPr>
+            <wp:cNvGraphicFramePr>
+              <a:graphicFrameLocks xmlns:a="http://schemas.openxmlformats.org/drawingml/2006/main" noChangeAspect="1"/>
+            </wp:cNvGraphicFramePr>
+            <a:graphic xmlns:a="http://schemas.openxmlformats.org/drawingml/2006/main">
+              <a:graphicData uri="http://schemas.openxmlformats.org/drawingml/2006/picture">
+                <pic:pic xmlns:pic="http://schemas.openxmlformats.org/drawingml/2006/picture">
+                  <pic:nvPicPr>
+                    <pic:cNvPr id="16" name="Kép 15" descr="A képen képernyőkép, diagram, tervezés látható&#10;&#10;Automatikusan generált leírás">
+                      <a:extLst>
+                        <a:ext uri="{FF2B5EF4-FFF2-40B4-BE49-F238E27FC236}">
+                          <a16:creationId xmlns:a16="http://schemas.microsoft.com/office/drawing/2014/main" id="{237A36E9-D3CE-8D51-3468-BB60F60B4C65}"/>
+                        </a:ext>
+                      </a:extLst>
+                    </pic:cNvPr>
+                    <pic:cNvPicPr>
+                      <a:picLocks noChangeAspect="1"/>
+                    </pic:cNvPicPr>
+                  </pic:nvPicPr>
+                  <pic:blipFill>
+                    <a:blip r:embed="rId5" cstate="print">
+                      <a:extLst>
+                        <a:ext uri="{28A0092B-C50C-407E-A947-70E740481C1C}">
+                          <a14:useLocalDpi xmlns:a14="http://schemas.microsoft.com/office/drawing/2010/main" val="0"/>
+                        </a:ext>
+                      </a:extLst>
+                    </a:blip>
+                    <a:stretch>
+                      <a:fillRect/>
+                    </a:stretch>
+                  </pic:blipFill>
+                  <pic:spPr>
+                    <a:xfrm>
+                      <a:off x="0" y="0"/>
+                      <a:ext cx="3021965" cy="2167255"/>
+                    </a:xfrm>
+                    <a:prstGeom prst="rect">
+                      <a:avLst/>
+                    </a:prstGeom>
+                  </pic:spPr>
+                </pic:pic>
+              </a:graphicData>
+            </a:graphic>
+            <wp14:sizeRelH relativeFrom="margin">
+              <wp14:pctWidth>0</wp14:pctWidth>
+            </wp14:sizeRelH>
+            <wp14:sizeRelV relativeFrom="margin">
+              <wp14:pctHeight>0</wp14:pctHeight>
+            </wp14:sizeRelV>
+          </wp:anchor>
+        </w:drawing>
+      </w:r>
+      <w:r>
+        <w:rPr>
+          <w:rFonts w:ascii="Times New Roman" w:hAnsi="Times New Roman" w:cs="Times New Roman"/>
+          <w:sz w:val="24"/>
+          <w:szCs w:val="24"/>
+        </w:rPr>
+        <w:drawing>
+          <wp:anchor distT="0" distB="0" distL="114300" distR="114300" simplePos="0" relativeHeight="251658240" behindDoc="0" locked="0" layoutInCell="1" allowOverlap="1" wp14:anchorId="6D1335F6" wp14:editId="57ABAF51">
+            <wp:simplePos x="0" y="0"/>
+            <wp:positionH relativeFrom="margin">
+              <wp:posOffset>3189402</wp:posOffset>
+            </wp:positionH>
+            <wp:positionV relativeFrom="paragraph">
+              <wp:posOffset>404904</wp:posOffset>
+            </wp:positionV>
+            <wp:extent cx="2572842" cy="2159404"/>
+            <wp:effectExtent l="0" t="0" r="0" b="0"/>
+            <wp:wrapTopAndBottom/>
+            <wp:docPr id="12" name="Kép 11" descr="A képen képernyőkép, diagram, szöveg, tervezés látható&#10;&#10;Automatikusan generált leírás">
+              <a:extLst xmlns:a="http://schemas.openxmlformats.org/drawingml/2006/main">
+                <a:ext uri="{FF2B5EF4-FFF2-40B4-BE49-F238E27FC236}">
+                  <a16:creationId xmlns:a16="http://schemas.microsoft.com/office/drawing/2014/main" id="{98240B31-6411-3D00-2740-01E94305B667}"/>
+                </a:ext>
+              </a:extLst>
+            </wp:docPr>
+            <wp:cNvGraphicFramePr>
+              <a:graphicFrameLocks xmlns:a="http://schemas.openxmlformats.org/drawingml/2006/main" noChangeAspect="1"/>
+            </wp:cNvGraphicFramePr>
+            <a:graphic xmlns:a="http://schemas.openxmlformats.org/drawingml/2006/main">
+              <a:graphicData uri="http://schemas.openxmlformats.org/drawingml/2006/picture">
+                <pic:pic xmlns:pic="http://schemas.openxmlformats.org/drawingml/2006/picture">
+                  <pic:nvPicPr>
+                    <pic:cNvPr id="12" name="Kép 11" descr="A képen képernyőkép, diagram, szöveg, tervezés látható&#10;&#10;Automatikusan generált leírás">
+                      <a:extLst>
+                        <a:ext uri="{FF2B5EF4-FFF2-40B4-BE49-F238E27FC236}">
+                          <a16:creationId xmlns:a16="http://schemas.microsoft.com/office/drawing/2014/main" id="{98240B31-6411-3D00-2740-01E94305B667}"/>
+                        </a:ext>
+                      </a:extLst>
+                    </pic:cNvPr>
+                    <pic:cNvPicPr>
+                      <a:picLocks noChangeAspect="1"/>
+                    </pic:cNvPicPr>
+                  </pic:nvPicPr>
+                  <pic:blipFill>
+                    <a:blip r:embed="rId6">
+                      <a:extLst>
+                        <a:ext uri="{28A0092B-C50C-407E-A947-70E740481C1C}">
+                          <a14:useLocalDpi xmlns:a14="http://schemas.microsoft.com/office/drawing/2010/main" val="0"/>
+                        </a:ext>
+                      </a:extLst>
+                    </a:blip>
+                    <a:stretch>
+                      <a:fillRect/>
+                    </a:stretch>
+                  </pic:blipFill>
+                  <pic:spPr>
+                    <a:xfrm>
+                      <a:off x="0" y="0"/>
+                      <a:ext cx="2572842" cy="2159404"/>
+                    </a:xfrm>
+                    <a:prstGeom prst="rect">
+                      <a:avLst/>
+                    </a:prstGeom>
+                  </pic:spPr>
+                </pic:pic>
+              </a:graphicData>
+            </a:graphic>
+            <wp14:sizeRelH relativeFrom="margin">
+              <wp14:pctWidth>0</wp14:pctWidth>
+            </wp14:sizeRelH>
+            <wp14:sizeRelV relativeFrom="margin">
+              <wp14:pctHeight>0</wp14:pctHeight>
+            </wp14:sizeRelV>
+          </wp:anchor>
+        </w:drawing>
+      </w:r>
+    </w:p>
+    <w:p>
+      <w:pPr>
+        <w:rPr>
+          <w:rFonts w:ascii="Times New Roman" w:hAnsi="Times New Roman" w:cs="Times New Roman"/>
+          <w:sz w:val="24"/>
+          <w:szCs w:val="24"/>
+        </w:rPr>
+      </w:pPr>
+      <w:r>
+        <w:rPr>
+          <w:rFonts w:ascii="Times New Roman" w:hAnsi="Times New Roman" w:cs="Times New Roman"/>
+          <w:sz w:val="24"/>
+          <w:szCs w:val="24"/>
+        </w:rPr>
+        <w:t xml:space="preserve"> </w:t>
       </w:r>
     </w:p>
     <w:sectPr>

</xml_diff>